<commit_message>
cleaned up and added data dictionary
</commit_message>
<xml_diff>
--- a/dataDictionary.docx
+++ b/dataDictionary.docx
@@ -9,17 +9,24 @@
         <w:tblLook w:val="04A0" w:firstRow="1" w:lastRow="0" w:firstColumn="1" w:lastColumn="0" w:noHBand="0" w:noVBand="1"/>
       </w:tblPr>
       <w:tblGrid>
-        <w:gridCol w:w="2248"/>
-        <w:gridCol w:w="859"/>
-        <w:gridCol w:w="1155"/>
-        <w:gridCol w:w="4754"/>
+        <w:gridCol w:w="2789"/>
+        <w:gridCol w:w="1601"/>
+        <w:gridCol w:w="1275"/>
+        <w:gridCol w:w="4536"/>
+        <w:gridCol w:w="3747"/>
       </w:tblGrid>
       <w:tr>
         <w:tc>
           <w:tcPr>
-            <w:tcW w:w="2254" w:type="dxa"/>
-          </w:tcPr>
-          <w:p>
+            <w:tcW w:w="2789" w:type="dxa"/>
+          </w:tcPr>
+          <w:p>
+            <w:pPr>
+              <w:pStyle w:val="NoSpacing"/>
+              <w:rPr>
+                <w:u w:val="single"/>
+              </w:rPr>
+            </w:pPr>
             <w:r>
               <w:t>Name</w:t>
             </w:r>
@@ -27,9 +34,15 @@
         </w:tc>
         <w:tc>
           <w:tcPr>
-            <w:tcW w:w="860" w:type="dxa"/>
-          </w:tcPr>
-          <w:p>
+            <w:tcW w:w="1601" w:type="dxa"/>
+          </w:tcPr>
+          <w:p>
+            <w:pPr>
+              <w:pStyle w:val="NoSpacing"/>
+              <w:rPr>
+                <w:u w:val="single"/>
+              </w:rPr>
+            </w:pPr>
             <w:r>
               <w:t>Type</w:t>
             </w:r>
@@ -37,9 +50,15 @@
         </w:tc>
         <w:tc>
           <w:tcPr>
-            <w:tcW w:w="1134" w:type="dxa"/>
-          </w:tcPr>
-          <w:p>
+            <w:tcW w:w="1275" w:type="dxa"/>
+          </w:tcPr>
+          <w:p>
+            <w:pPr>
+              <w:pStyle w:val="NoSpacing"/>
+              <w:rPr>
+                <w:u w:val="single"/>
+              </w:rPr>
+            </w:pPr>
             <w:r>
               <w:t>Protection</w:t>
             </w:r>
@@ -47,11 +66,30 @@
         </w:tc>
         <w:tc>
           <w:tcPr>
-            <w:tcW w:w="4768" w:type="dxa"/>
-          </w:tcPr>
-          <w:p>
+            <w:tcW w:w="4536" w:type="dxa"/>
+          </w:tcPr>
+          <w:p>
+            <w:pPr>
+              <w:pStyle w:val="NoSpacing"/>
+              <w:rPr>
+                <w:u w:val="single"/>
+              </w:rPr>
+            </w:pPr>
             <w:r>
               <w:t>Description</w:t>
+            </w:r>
+          </w:p>
+        </w:tc>
+        <w:tc>
+          <w:tcPr>
+            <w:tcW w:w="3747" w:type="dxa"/>
+          </w:tcPr>
+          <w:p>
+            <w:pPr>
+              <w:pStyle w:val="NoSpacing"/>
+            </w:pPr>
+            <w:r>
+              <w:t>Rational</w:t>
             </w:r>
           </w:p>
         </w:tc>
@@ -59,41 +97,921 @@
       <w:tr>
         <w:tc>
           <w:tcPr>
-            <w:tcW w:w="2254" w:type="dxa"/>
-          </w:tcPr>
-          <w:p>
-            <w:r>
-              <w:t>Date</w:t>
-            </w:r>
-          </w:p>
-        </w:tc>
-        <w:tc>
-          <w:tcPr>
-            <w:tcW w:w="860" w:type="dxa"/>
-          </w:tcPr>
-          <w:p/>
-        </w:tc>
-        <w:tc>
-          <w:tcPr>
-            <w:tcW w:w="1134" w:type="dxa"/>
-          </w:tcPr>
-          <w:p/>
-        </w:tc>
-        <w:tc>
-          <w:tcPr>
-            <w:tcW w:w="4768" w:type="dxa"/>
-          </w:tcPr>
-          <w:p>
-            <w:bookmarkStart w:id="0" w:name="_GoBack"/>
-            <w:bookmarkEnd w:id="0"/>
+            <w:tcW w:w="2789" w:type="dxa"/>
+          </w:tcPr>
+          <w:p>
+            <w:pPr>
+              <w:pStyle w:val="NoSpacing"/>
+            </w:pPr>
+            <w:proofErr w:type="spellStart"/>
+            <w:r>
+              <w:t>m_seconds</w:t>
+            </w:r>
+            <w:proofErr w:type="spellEnd"/>
+          </w:p>
+        </w:tc>
+        <w:tc>
+          <w:tcPr>
+            <w:tcW w:w="1601" w:type="dxa"/>
+          </w:tcPr>
+          <w:p>
+            <w:pPr>
+              <w:pStyle w:val="NoSpacing"/>
+            </w:pPr>
+            <w:r>
+              <w:t>unsigned</w:t>
+            </w:r>
+          </w:p>
+        </w:tc>
+        <w:tc>
+          <w:tcPr>
+            <w:tcW w:w="1275" w:type="dxa"/>
+          </w:tcPr>
+          <w:p>
+            <w:pPr>
+              <w:pStyle w:val="NoSpacing"/>
+            </w:pPr>
+            <w:r>
+              <w:t>private</w:t>
+            </w:r>
+          </w:p>
+        </w:tc>
+        <w:tc>
+          <w:tcPr>
+            <w:tcW w:w="4536" w:type="dxa"/>
+          </w:tcPr>
+          <w:p>
+            <w:pPr>
+              <w:pStyle w:val="NoSpacing"/>
+            </w:pPr>
+            <w:r>
+              <w:t>Variable to store the seconds of a minute.</w:t>
+            </w:r>
+          </w:p>
+        </w:tc>
+        <w:tc>
+          <w:tcPr>
+            <w:tcW w:w="3747" w:type="dxa"/>
+          </w:tcPr>
+          <w:p>
+            <w:pPr>
+              <w:pStyle w:val="NoSpacing"/>
+            </w:pPr>
+            <w:r>
+              <w:t>I chose unsigned as it cannot be negative.</w:t>
+            </w:r>
+          </w:p>
+        </w:tc>
+      </w:tr>
+      <w:tr>
+        <w:tc>
+          <w:tcPr>
+            <w:tcW w:w="2789" w:type="dxa"/>
+          </w:tcPr>
+          <w:p>
+            <w:pPr>
+              <w:pStyle w:val="NoSpacing"/>
+            </w:pPr>
+            <w:proofErr w:type="spellStart"/>
+            <w:r>
+              <w:t>m_minutes</w:t>
+            </w:r>
+            <w:proofErr w:type="spellEnd"/>
+          </w:p>
+        </w:tc>
+        <w:tc>
+          <w:tcPr>
+            <w:tcW w:w="1601" w:type="dxa"/>
+          </w:tcPr>
+          <w:p>
+            <w:pPr>
+              <w:pStyle w:val="NoSpacing"/>
+            </w:pPr>
+            <w:r>
+              <w:t>unsigned</w:t>
+            </w:r>
+          </w:p>
+        </w:tc>
+        <w:tc>
+          <w:tcPr>
+            <w:tcW w:w="1275" w:type="dxa"/>
+          </w:tcPr>
+          <w:p>
+            <w:pPr>
+              <w:pStyle w:val="NoSpacing"/>
+            </w:pPr>
+            <w:r>
+              <w:t>private</w:t>
+            </w:r>
+          </w:p>
+        </w:tc>
+        <w:tc>
+          <w:tcPr>
+            <w:tcW w:w="4536" w:type="dxa"/>
+          </w:tcPr>
+          <w:p>
+            <w:pPr>
+              <w:pStyle w:val="NoSpacing"/>
+            </w:pPr>
+            <w:r>
+              <w:t xml:space="preserve">Variable to store the </w:t>
+            </w:r>
+            <w:r>
+              <w:t>minutes</w:t>
+            </w:r>
+            <w:r>
+              <w:t xml:space="preserve"> of a</w:t>
+            </w:r>
+            <w:r>
+              <w:t>n</w:t>
+            </w:r>
+            <w:r>
+              <w:t xml:space="preserve"> </w:t>
+            </w:r>
+            <w:r>
+              <w:t>hour</w:t>
+            </w:r>
+            <w:r>
+              <w:t>.</w:t>
+            </w:r>
+          </w:p>
+        </w:tc>
+        <w:tc>
+          <w:tcPr>
+            <w:tcW w:w="3747" w:type="dxa"/>
+          </w:tcPr>
+          <w:p>
+            <w:pPr>
+              <w:pStyle w:val="NoSpacing"/>
+            </w:pPr>
+            <w:r>
+              <w:t>I chose unsigned as it cannot be negative.</w:t>
+            </w:r>
+          </w:p>
+        </w:tc>
+      </w:tr>
+      <w:tr>
+        <w:tc>
+          <w:tcPr>
+            <w:tcW w:w="2789" w:type="dxa"/>
+          </w:tcPr>
+          <w:p>
+            <w:pPr>
+              <w:pStyle w:val="NoSpacing"/>
+            </w:pPr>
+            <w:proofErr w:type="spellStart"/>
+            <w:r>
+              <w:t>m_hours</w:t>
+            </w:r>
+            <w:proofErr w:type="spellEnd"/>
+          </w:p>
+        </w:tc>
+        <w:tc>
+          <w:tcPr>
+            <w:tcW w:w="1601" w:type="dxa"/>
+          </w:tcPr>
+          <w:p>
+            <w:pPr>
+              <w:pStyle w:val="NoSpacing"/>
+            </w:pPr>
+            <w:r>
+              <w:t>unsigned</w:t>
+            </w:r>
+          </w:p>
+        </w:tc>
+        <w:tc>
+          <w:tcPr>
+            <w:tcW w:w="1275" w:type="dxa"/>
+          </w:tcPr>
+          <w:p>
+            <w:pPr>
+              <w:pStyle w:val="NoSpacing"/>
+            </w:pPr>
+            <w:r>
+              <w:t>private</w:t>
+            </w:r>
+          </w:p>
+        </w:tc>
+        <w:tc>
+          <w:tcPr>
+            <w:tcW w:w="4536" w:type="dxa"/>
+          </w:tcPr>
+          <w:p>
+            <w:pPr>
+              <w:pStyle w:val="NoSpacing"/>
+            </w:pPr>
+            <w:r>
+              <w:t xml:space="preserve">Variable to store the </w:t>
+            </w:r>
+            <w:r>
+              <w:t>hours</w:t>
+            </w:r>
+            <w:r>
+              <w:t xml:space="preserve"> of a </w:t>
+            </w:r>
+            <w:r>
+              <w:t>day.</w:t>
+            </w:r>
+          </w:p>
+        </w:tc>
+        <w:tc>
+          <w:tcPr>
+            <w:tcW w:w="3747" w:type="dxa"/>
+          </w:tcPr>
+          <w:p>
+            <w:pPr>
+              <w:pStyle w:val="NoSpacing"/>
+            </w:pPr>
+            <w:r>
+              <w:t>I chose unsigned as it cannot be negative.</w:t>
+            </w:r>
+          </w:p>
+        </w:tc>
+      </w:tr>
+      <w:tr>
+        <w:tc>
+          <w:tcPr>
+            <w:tcW w:w="2789" w:type="dxa"/>
+          </w:tcPr>
+          <w:p>
+            <w:pPr>
+              <w:pStyle w:val="NoSpacing"/>
+            </w:pPr>
+            <w:r>
+              <w:t>Time()</w:t>
+            </w:r>
+          </w:p>
+        </w:tc>
+        <w:tc>
+          <w:tcPr>
+            <w:tcW w:w="1601" w:type="dxa"/>
+          </w:tcPr>
+          <w:p>
+            <w:pPr>
+              <w:pStyle w:val="NoSpacing"/>
+            </w:pPr>
+          </w:p>
+        </w:tc>
+        <w:tc>
+          <w:tcPr>
+            <w:tcW w:w="1275" w:type="dxa"/>
+          </w:tcPr>
+          <w:p>
+            <w:pPr>
+              <w:pStyle w:val="NoSpacing"/>
+            </w:pPr>
+            <w:r>
+              <w:t>public</w:t>
+            </w:r>
+          </w:p>
+        </w:tc>
+        <w:tc>
+          <w:tcPr>
+            <w:tcW w:w="4536" w:type="dxa"/>
+          </w:tcPr>
+          <w:p>
+            <w:pPr>
+              <w:pStyle w:val="NoSpacing"/>
+            </w:pPr>
+            <w:r>
+              <w:t>Default constructor. Sets time to 00:00:00</w:t>
+            </w:r>
+          </w:p>
+        </w:tc>
+        <w:tc>
+          <w:tcPr>
+            <w:tcW w:w="3747" w:type="dxa"/>
+          </w:tcPr>
+          <w:p>
+            <w:pPr>
+              <w:pStyle w:val="NoSpacing"/>
+            </w:pPr>
+            <w:r>
+              <w:t>Simple constructor.</w:t>
+            </w:r>
+          </w:p>
+        </w:tc>
+      </w:tr>
+      <w:tr>
+        <w:tc>
+          <w:tcPr>
+            <w:tcW w:w="2789" w:type="dxa"/>
+          </w:tcPr>
+          <w:p>
+            <w:pPr>
+              <w:pStyle w:val="NoSpacing"/>
+            </w:pPr>
+            <w:proofErr w:type="spellStart"/>
+            <w:r>
+              <w:t>SetSeconds</w:t>
+            </w:r>
+            <w:proofErr w:type="spellEnd"/>
+            <w:r>
+              <w:t>(unsigned)</w:t>
+            </w:r>
+          </w:p>
+        </w:tc>
+        <w:tc>
+          <w:tcPr>
+            <w:tcW w:w="1601" w:type="dxa"/>
+          </w:tcPr>
+          <w:p>
+            <w:pPr>
+              <w:pStyle w:val="NoSpacing"/>
+            </w:pPr>
+            <w:r>
+              <w:t>bool</w:t>
+            </w:r>
+          </w:p>
+        </w:tc>
+        <w:tc>
+          <w:tcPr>
+            <w:tcW w:w="1275" w:type="dxa"/>
+          </w:tcPr>
+          <w:p>
+            <w:pPr>
+              <w:pStyle w:val="NoSpacing"/>
+            </w:pPr>
+            <w:r>
+              <w:t>public</w:t>
+            </w:r>
+          </w:p>
+        </w:tc>
+        <w:tc>
+          <w:tcPr>
+            <w:tcW w:w="4536" w:type="dxa"/>
+          </w:tcPr>
+          <w:p>
+            <w:pPr>
+              <w:pStyle w:val="NoSpacing"/>
+            </w:pPr>
+            <w:r>
+              <w:t>Sets the seconds and returns true if successful. To be successful it must be a number between 0 and 59 inclusive.</w:t>
+            </w:r>
+          </w:p>
+        </w:tc>
+        <w:tc>
+          <w:tcPr>
+            <w:tcW w:w="3747" w:type="dxa"/>
+          </w:tcPr>
+          <w:p>
+            <w:pPr>
+              <w:pStyle w:val="NoSpacing"/>
+            </w:pPr>
+            <w:r>
+              <w:t>Seconds need to be between 0 and 59 inclusive because that’s how time is or at least our representation of it.</w:t>
+            </w:r>
+            <w:r>
+              <w:t xml:space="preserve"> </w:t>
+            </w:r>
+          </w:p>
+        </w:tc>
+      </w:tr>
+      <w:tr>
+        <w:tc>
+          <w:tcPr>
+            <w:tcW w:w="2789" w:type="dxa"/>
+          </w:tcPr>
+          <w:p>
+            <w:pPr>
+              <w:pStyle w:val="NoSpacing"/>
+            </w:pPr>
+            <w:proofErr w:type="spellStart"/>
+            <w:r>
+              <w:t>SetMinutes</w:t>
+            </w:r>
+            <w:proofErr w:type="spellEnd"/>
+            <w:r>
+              <w:t>(unsigned)</w:t>
+            </w:r>
+          </w:p>
+        </w:tc>
+        <w:tc>
+          <w:tcPr>
+            <w:tcW w:w="1601" w:type="dxa"/>
+          </w:tcPr>
+          <w:p>
+            <w:pPr>
+              <w:pStyle w:val="NoSpacing"/>
+            </w:pPr>
+            <w:r>
+              <w:t>bool</w:t>
+            </w:r>
+          </w:p>
+        </w:tc>
+        <w:tc>
+          <w:tcPr>
+            <w:tcW w:w="1275" w:type="dxa"/>
+          </w:tcPr>
+          <w:p>
+            <w:pPr>
+              <w:pStyle w:val="NoSpacing"/>
+            </w:pPr>
+            <w:r>
+              <w:t>public</w:t>
+            </w:r>
+          </w:p>
+        </w:tc>
+        <w:tc>
+          <w:tcPr>
+            <w:tcW w:w="4536" w:type="dxa"/>
+          </w:tcPr>
+          <w:p>
+            <w:pPr>
+              <w:pStyle w:val="NoSpacing"/>
+            </w:pPr>
+            <w:r>
+              <w:t>Set</w:t>
+            </w:r>
+            <w:r>
+              <w:t>s</w:t>
+            </w:r>
+            <w:r>
+              <w:t xml:space="preserve"> the </w:t>
+            </w:r>
+            <w:r>
+              <w:t>minutes</w:t>
+            </w:r>
+            <w:r>
+              <w:t xml:space="preserve"> and returns true if successful. To be successful it must be a number between 0 and 59 inclusive.</w:t>
+            </w:r>
+          </w:p>
+        </w:tc>
+        <w:tc>
+          <w:tcPr>
+            <w:tcW w:w="3747" w:type="dxa"/>
+          </w:tcPr>
+          <w:p>
+            <w:pPr>
+              <w:pStyle w:val="NoSpacing"/>
+            </w:pPr>
+            <w:r>
+              <w:t>Minutes</w:t>
+            </w:r>
+            <w:r>
+              <w:t xml:space="preserve"> need to be between 0 and 59 inclusive because that’s how time is or at least our representation of it. </w:t>
+            </w:r>
+          </w:p>
+        </w:tc>
+      </w:tr>
+      <w:tr>
+        <w:tc>
+          <w:tcPr>
+            <w:tcW w:w="2789" w:type="dxa"/>
+          </w:tcPr>
+          <w:p>
+            <w:pPr>
+              <w:pStyle w:val="NoSpacing"/>
+            </w:pPr>
+            <w:proofErr w:type="spellStart"/>
+            <w:r>
+              <w:t>SetHours</w:t>
+            </w:r>
+            <w:proofErr w:type="spellEnd"/>
+            <w:r>
+              <w:t>(unsigned)</w:t>
+            </w:r>
+          </w:p>
+        </w:tc>
+        <w:tc>
+          <w:tcPr>
+            <w:tcW w:w="1601" w:type="dxa"/>
+          </w:tcPr>
+          <w:p>
+            <w:pPr>
+              <w:pStyle w:val="NoSpacing"/>
+            </w:pPr>
+            <w:r>
+              <w:t>bool</w:t>
+            </w:r>
+          </w:p>
+        </w:tc>
+        <w:tc>
+          <w:tcPr>
+            <w:tcW w:w="1275" w:type="dxa"/>
+          </w:tcPr>
+          <w:p>
+            <w:pPr>
+              <w:pStyle w:val="NoSpacing"/>
+            </w:pPr>
+            <w:r>
+              <w:t>public</w:t>
+            </w:r>
+          </w:p>
+        </w:tc>
+        <w:tc>
+          <w:tcPr>
+            <w:tcW w:w="4536" w:type="dxa"/>
+          </w:tcPr>
+          <w:p>
+            <w:pPr>
+              <w:pStyle w:val="NoSpacing"/>
+            </w:pPr>
+            <w:r>
+              <w:t>Set</w:t>
+            </w:r>
+            <w:r>
+              <w:t>s</w:t>
+            </w:r>
+            <w:r>
+              <w:t xml:space="preserve"> the </w:t>
+            </w:r>
+            <w:r>
+              <w:t>hours</w:t>
+            </w:r>
+            <w:r>
+              <w:t xml:space="preserve"> and returns true if successful. To be successful it m</w:t>
+            </w:r>
+            <w:r>
+              <w:t>ust be a number between 0 and 23</w:t>
+            </w:r>
+            <w:r>
+              <w:t xml:space="preserve"> inclusive.</w:t>
+            </w:r>
+          </w:p>
+        </w:tc>
+        <w:tc>
+          <w:tcPr>
+            <w:tcW w:w="3747" w:type="dxa"/>
+          </w:tcPr>
+          <w:p>
+            <w:pPr>
+              <w:pStyle w:val="NoSpacing"/>
+            </w:pPr>
+            <w:r>
+              <w:t>Using a 24 hour clock where 00:00 is midnight.</w:t>
+            </w:r>
+          </w:p>
+        </w:tc>
+      </w:tr>
+      <w:tr>
+        <w:tc>
+          <w:tcPr>
+            <w:tcW w:w="2789" w:type="dxa"/>
+          </w:tcPr>
+          <w:p>
+            <w:pPr>
+              <w:pStyle w:val="NoSpacing"/>
+            </w:pPr>
+            <w:proofErr w:type="spellStart"/>
+            <w:r>
+              <w:t>GetSeconds</w:t>
+            </w:r>
+            <w:proofErr w:type="spellEnd"/>
+            <w:r>
+              <w:t xml:space="preserve">() </w:t>
+            </w:r>
+            <w:proofErr w:type="spellStart"/>
+            <w:r>
+              <w:t>const</w:t>
+            </w:r>
+            <w:proofErr w:type="spellEnd"/>
+          </w:p>
+        </w:tc>
+        <w:tc>
+          <w:tcPr>
+            <w:tcW w:w="1601" w:type="dxa"/>
+          </w:tcPr>
+          <w:p>
+            <w:pPr>
+              <w:pStyle w:val="NoSpacing"/>
+            </w:pPr>
+            <w:r>
+              <w:t>unsigned</w:t>
+            </w:r>
+          </w:p>
+        </w:tc>
+        <w:tc>
+          <w:tcPr>
+            <w:tcW w:w="1275" w:type="dxa"/>
+          </w:tcPr>
+          <w:p>
+            <w:pPr>
+              <w:pStyle w:val="NoSpacing"/>
+            </w:pPr>
+            <w:r>
+              <w:t>public</w:t>
+            </w:r>
+          </w:p>
+        </w:tc>
+        <w:tc>
+          <w:tcPr>
+            <w:tcW w:w="4536" w:type="dxa"/>
+          </w:tcPr>
+          <w:p>
+            <w:pPr>
+              <w:pStyle w:val="NoSpacing"/>
+            </w:pPr>
+            <w:r>
+              <w:t>Retrieves the seconds by value.</w:t>
+            </w:r>
+          </w:p>
+        </w:tc>
+        <w:tc>
+          <w:tcPr>
+            <w:tcW w:w="3747" w:type="dxa"/>
+          </w:tcPr>
+          <w:p>
+            <w:pPr>
+              <w:pStyle w:val="NoSpacing"/>
+            </w:pPr>
+            <w:r>
+              <w:t>Returns by value because it’s an unsigned int.</w:t>
+            </w:r>
+          </w:p>
+        </w:tc>
+      </w:tr>
+      <w:tr>
+        <w:tc>
+          <w:tcPr>
+            <w:tcW w:w="2789" w:type="dxa"/>
+          </w:tcPr>
+          <w:p>
+            <w:pPr>
+              <w:pStyle w:val="NoSpacing"/>
+            </w:pPr>
+            <w:proofErr w:type="spellStart"/>
+            <w:r>
+              <w:t>GetMinutes</w:t>
+            </w:r>
+            <w:proofErr w:type="spellEnd"/>
+            <w:r>
+              <w:t xml:space="preserve">() </w:t>
+            </w:r>
+            <w:proofErr w:type="spellStart"/>
+            <w:r>
+              <w:t>const</w:t>
+            </w:r>
+            <w:proofErr w:type="spellEnd"/>
+          </w:p>
+        </w:tc>
+        <w:tc>
+          <w:tcPr>
+            <w:tcW w:w="1601" w:type="dxa"/>
+          </w:tcPr>
+          <w:p>
+            <w:pPr>
+              <w:pStyle w:val="NoSpacing"/>
+            </w:pPr>
+            <w:r>
+              <w:t>unsigned</w:t>
+            </w:r>
+          </w:p>
+        </w:tc>
+        <w:tc>
+          <w:tcPr>
+            <w:tcW w:w="1275" w:type="dxa"/>
+          </w:tcPr>
+          <w:p>
+            <w:pPr>
+              <w:pStyle w:val="NoSpacing"/>
+            </w:pPr>
+            <w:r>
+              <w:t>public</w:t>
+            </w:r>
+          </w:p>
+        </w:tc>
+        <w:tc>
+          <w:tcPr>
+            <w:tcW w:w="4536" w:type="dxa"/>
+          </w:tcPr>
+          <w:p>
+            <w:pPr>
+              <w:pStyle w:val="NoSpacing"/>
+            </w:pPr>
+            <w:r>
+              <w:t xml:space="preserve">Retrieves the </w:t>
+            </w:r>
+            <w:r>
+              <w:t>minutes</w:t>
+            </w:r>
+            <w:r>
+              <w:t xml:space="preserve"> by value.</w:t>
+            </w:r>
+          </w:p>
+        </w:tc>
+        <w:tc>
+          <w:tcPr>
+            <w:tcW w:w="3747" w:type="dxa"/>
+          </w:tcPr>
+          <w:p>
+            <w:pPr>
+              <w:pStyle w:val="NoSpacing"/>
+            </w:pPr>
+            <w:r>
+              <w:t>Returns by value because it’s an unsigned int.</w:t>
+            </w:r>
+          </w:p>
+        </w:tc>
+      </w:tr>
+      <w:tr>
+        <w:tc>
+          <w:tcPr>
+            <w:tcW w:w="2789" w:type="dxa"/>
+          </w:tcPr>
+          <w:p>
+            <w:pPr>
+              <w:pStyle w:val="NoSpacing"/>
+            </w:pPr>
+            <w:proofErr w:type="spellStart"/>
+            <w:r>
+              <w:t>GetHours</w:t>
+            </w:r>
+            <w:proofErr w:type="spellEnd"/>
+            <w:r>
+              <w:t xml:space="preserve">() </w:t>
+            </w:r>
+            <w:proofErr w:type="spellStart"/>
+            <w:r>
+              <w:t>const</w:t>
+            </w:r>
+            <w:proofErr w:type="spellEnd"/>
+          </w:p>
+        </w:tc>
+        <w:tc>
+          <w:tcPr>
+            <w:tcW w:w="1601" w:type="dxa"/>
+          </w:tcPr>
+          <w:p>
+            <w:pPr>
+              <w:pStyle w:val="NoSpacing"/>
+            </w:pPr>
+            <w:r>
+              <w:t>unsigned</w:t>
+            </w:r>
+          </w:p>
+        </w:tc>
+        <w:tc>
+          <w:tcPr>
+            <w:tcW w:w="1275" w:type="dxa"/>
+          </w:tcPr>
+          <w:p>
+            <w:pPr>
+              <w:pStyle w:val="NoSpacing"/>
+            </w:pPr>
+            <w:r>
+              <w:t>public</w:t>
+            </w:r>
+          </w:p>
+        </w:tc>
+        <w:tc>
+          <w:tcPr>
+            <w:tcW w:w="4536" w:type="dxa"/>
+          </w:tcPr>
+          <w:p>
+            <w:pPr>
+              <w:pStyle w:val="NoSpacing"/>
+            </w:pPr>
+            <w:r>
+              <w:t xml:space="preserve">Retrieves the </w:t>
+            </w:r>
+            <w:r>
+              <w:t>hours</w:t>
+            </w:r>
+            <w:r>
+              <w:t xml:space="preserve"> by value.</w:t>
+            </w:r>
+          </w:p>
+        </w:tc>
+        <w:tc>
+          <w:tcPr>
+            <w:tcW w:w="3747" w:type="dxa"/>
+          </w:tcPr>
+          <w:p>
+            <w:pPr>
+              <w:pStyle w:val="NoSpacing"/>
+            </w:pPr>
+            <w:r>
+              <w:t>Returns by value because it’s an unsigned int.</w:t>
+            </w:r>
           </w:p>
         </w:tc>
       </w:tr>
     </w:tbl>
-    <w:p/>
+    <w:p>
+      <w:pPr>
+        <w:pStyle w:val="NoSpacing"/>
+      </w:pPr>
+    </w:p>
+    <w:p>
+      <w:pPr>
+        <w:pStyle w:val="NoSpacing"/>
+      </w:pPr>
+    </w:p>
+    <w:p>
+      <w:pPr>
+        <w:pStyle w:val="NoSpacing"/>
+      </w:pPr>
+    </w:p>
+    <w:p>
+      <w:pPr>
+        <w:pStyle w:val="NoSpacing"/>
+      </w:pPr>
+    </w:p>
+    <w:p>
+      <w:pPr>
+        <w:pStyle w:val="NoSpacing"/>
+      </w:pPr>
+    </w:p>
+    <w:p>
+      <w:pPr>
+        <w:pStyle w:val="NoSpacing"/>
+      </w:pPr>
+    </w:p>
+    <w:p>
+      <w:pPr>
+        <w:pStyle w:val="NoSpacing"/>
+      </w:pPr>
+    </w:p>
+    <w:p>
+      <w:pPr>
+        <w:pStyle w:val="NoSpacing"/>
+      </w:pPr>
+    </w:p>
+    <w:p>
+      <w:pPr>
+        <w:pStyle w:val="NoSpacing"/>
+      </w:pPr>
+    </w:p>
+    <w:p>
+      <w:pPr>
+        <w:pStyle w:val="NoSpacing"/>
+      </w:pPr>
+    </w:p>
+    <w:p>
+      <w:pPr>
+        <w:pStyle w:val="NoSpacing"/>
+        <w:rPr>
+          <w:b/>
+          <w:u w:val="single"/>
+        </w:rPr>
+      </w:pPr>
+      <w:r>
+        <w:rPr>
+          <w:b/>
+          <w:u w:val="single"/>
+        </w:rPr>
+        <w:lastRenderedPageBreak/>
+        <w:t>UML</w:t>
+      </w:r>
+    </w:p>
+    <w:p>
+      <w:pPr>
+        <w:pStyle w:val="NoSpacing"/>
+      </w:pPr>
+      <w:r>
+        <w:rPr>
+          <w:noProof/>
+          <w:lang w:eastAsia="en-AU"/>
+        </w:rPr>
+        <w:drawing>
+          <wp:inline distT="0" distB="0" distL="0" distR="0" wp14:anchorId="5CB8915D" wp14:editId="2FAD85E9">
+            <wp:extent cx="1819275" cy="2019300"/>
+            <wp:effectExtent l="0" t="0" r="9525" b="0"/>
+            <wp:docPr id="2" name="Picture 2"/>
+            <wp:cNvGraphicFramePr>
+              <a:graphicFrameLocks xmlns:a="http://schemas.openxmlformats.org/drawingml/2006/main" noChangeAspect="1"/>
+            </wp:cNvGraphicFramePr>
+            <a:graphic xmlns:a="http://schemas.openxmlformats.org/drawingml/2006/main">
+              <a:graphicData uri="http://schemas.openxmlformats.org/drawingml/2006/picture">
+                <pic:pic xmlns:pic="http://schemas.openxmlformats.org/drawingml/2006/picture">
+                  <pic:nvPicPr>
+                    <pic:cNvPr id="2" name="TimeClassUML.jpg"/>
+                    <pic:cNvPicPr/>
+                  </pic:nvPicPr>
+                  <pic:blipFill>
+                    <a:blip r:embed="rId6">
+                      <a:extLst>
+                        <a:ext uri="{28A0092B-C50C-407E-A947-70E740481C1C}">
+                          <a14:useLocalDpi xmlns:a14="http://schemas.microsoft.com/office/drawing/2010/main" val="0"/>
+                        </a:ext>
+                      </a:extLst>
+                    </a:blip>
+                    <a:stretch>
+                      <a:fillRect/>
+                    </a:stretch>
+                  </pic:blipFill>
+                  <pic:spPr>
+                    <a:xfrm>
+                      <a:off x="0" y="0"/>
+                      <a:ext cx="1819275" cy="2019300"/>
+                    </a:xfrm>
+                    <a:prstGeom prst="rect">
+                      <a:avLst/>
+                    </a:prstGeom>
+                  </pic:spPr>
+                </pic:pic>
+              </a:graphicData>
+            </a:graphic>
+          </wp:inline>
+        </w:drawing>
+      </w:r>
+      <w:bookmarkStart w:id="0" w:name="_GoBack"/>
+      <w:bookmarkEnd w:id="0"/>
+    </w:p>
     <w:sectPr>
-      <w:headerReference w:type="default" r:id="rId6"/>
-      <w:pgSz w:w="11906" w:h="16838"/>
+      <w:headerReference w:type="default" r:id="rId7"/>
+      <w:pgSz w:w="16838" w:h="11906" w:orient="landscape"/>
       <w:pgMar w:top="1440" w:right="1440" w:bottom="1440" w:left="1440" w:header="708" w:footer="708" w:gutter="0"/>
       <w:cols w:space="708"/>
       <w:docGrid w:linePitch="360"/>
@@ -157,16 +1075,46 @@
   <w:p>
     <w:pPr>
       <w:pStyle w:val="Header"/>
+      <w:tabs>
+        <w:tab w:val="clear" w:pos="4513"/>
+        <w:tab w:val="center" w:pos="4395"/>
+      </w:tabs>
+      <w:jc w:val="both"/>
     </w:pPr>
     <w:r>
       <w:t>Wade Davidson</w:t>
     </w:r>
     <w:r>
       <w:tab/>
-      <w:t>Date Class Data Dictionary</w:t>
+    </w:r>
+    <w:r>
+      <w:t xml:space="preserve">                                                                               </w:t>
+    </w:r>
+    <w:r>
+      <w:t>Time</w:t>
+    </w:r>
+    <w:r>
+      <w:t xml:space="preserve"> Class Data Dictionary</w:t>
     </w:r>
     <w:r>
       <w:tab/>
+    </w:r>
+    <w:r>
+      <w:tab/>
+    </w:r>
+    <w:r>
+      <w:tab/>
+    </w:r>
+    <w:r>
+      <w:tab/>
+    </w:r>
+    <w:r>
+      <w:tab/>
+    </w:r>
+    <w:r>
+      <w:tab/>
+    </w:r>
+    <w:r>
       <w:t>ICT283</w:t>
     </w:r>
   </w:p>
@@ -662,6 +1610,15 @@
       </w:tblBorders>
     </w:tblPr>
   </w:style>
+  <w:style w:type="paragraph" w:styleId="NoSpacing">
+    <w:name w:val="No Spacing"/>
+    <w:uiPriority w:val="1"/>
+    <w:qFormat/>
+    <w:rsid w:val="006A1F89"/>
+    <w:pPr>
+      <w:spacing w:after="0" w:line="240" w:lineRule="auto"/>
+    </w:pPr>
+  </w:style>
 </w:styles>
 </file>
 

</xml_diff>